<commit_message>
[Domain Experts ITT] Updated Admissibility Form in alignment with SCOT.
</commit_message>
<xml_diff>
--- a/page-source/src/docs/asciidoc/resources/ITT/domain-experts/reference-docs/Admissibility-Form.docx
+++ b/page-source/src/docs/asciidoc/resources/ITT/domain-experts/reference-docs/Admissibility-Form.docx
@@ -17,6 +17,8 @@
       <w:bookmarkStart w:id="1" w:name="_Toc109202016"/>
       <w:bookmarkStart w:id="2" w:name="_Toc109202384"/>
       <w:bookmarkStart w:id="3" w:name="_Toc504377582"/>
+      <w:bookmarkStart w:id="4" w:name="_GoBack"/>
+      <w:bookmarkEnd w:id="4"/>
       <w:r>
         <w:rPr>
           <w:b/>
@@ -116,24 +118,14 @@
         <w:rPr>
           <w:sz w:val="18"/>
         </w:rPr>
-        <w:t xml:space="preserve"> </w:t>
-      </w:r>
-      <w:proofErr w:type="spellStart"/>
-      <w:r>
-        <w:rPr>
-          <w:sz w:val="18"/>
-          <w:highlight w:val="yellow"/>
-        </w:rPr>
-        <w:t>AO</w:t>
-      </w:r>
-      <w:r>
-        <w:rPr>
-          <w:sz w:val="18"/>
-          <w:highlight w:val="yellow"/>
-        </w:rPr>
-        <w:t>xxxxxxx</w:t>
-      </w:r>
-      <w:proofErr w:type="spellEnd"/>
+        <w:t xml:space="preserve"> AO</w:t>
+      </w:r>
+      <w:r>
+        <w:rPr>
+          <w:sz w:val="18"/>
+        </w:rPr>
+        <w:t>700001</w:t>
+      </w:r>
     </w:p>
     <w:p>
       <w:pPr>
@@ -859,6 +851,7 @@
         <w:rPr>
           <w:sz w:val="18"/>
         </w:rPr>
+        <w:lastRenderedPageBreak/>
         <w:t>The tender complies with the Industrial Policy and Geographical Return requirements, which are set out in the Agency’s Special</w:t>
       </w:r>
       <w:r>
@@ -901,7 +894,102 @@
           <w:b/>
           <w:sz w:val="18"/>
         </w:rPr>
-        <w:t>The Firm Fixed Price for the Contract is</w:t>
+        <w:t xml:space="preserve">The </w:t>
+      </w:r>
+      <w:r>
+        <w:rPr>
+          <w:b/>
+          <w:sz w:val="18"/>
+        </w:rPr>
+        <w:t xml:space="preserve">Pricing regime for </w:t>
+      </w:r>
+      <w:r>
+        <w:rPr>
+          <w:b/>
+          <w:sz w:val="18"/>
+        </w:rPr>
+        <w:t>the Contract is</w:t>
+      </w:r>
+      <w:r>
+        <w:rPr>
+          <w:b/>
+          <w:sz w:val="18"/>
+        </w:rPr>
+        <w:t xml:space="preserve"> Ceiling Price, as defined in the GCC (ESA/REG/002, rev.2 Annex II Section 3)</w:t>
+      </w:r>
+      <w:r>
+        <w:rPr>
+          <w:b/>
+          <w:sz w:val="18"/>
+        </w:rPr>
+        <w:t>.</w:t>
+      </w:r>
+    </w:p>
+    <w:p>
+      <w:pPr>
+        <w:spacing w:before="120" w:line="240" w:lineRule="auto"/>
+        <w:ind w:left="-493" w:right="-828"/>
+        <w:jc w:val="left"/>
+        <w:rPr>
+          <w:sz w:val="18"/>
+        </w:rPr>
+      </w:pPr>
+      <w:r>
+        <w:rPr>
+          <w:sz w:val="18"/>
+        </w:rPr>
+        <w:t>The Tenderers</w:t>
+      </w:r>
+      <w:r>
+        <w:rPr>
+          <w:b/>
+          <w:sz w:val="18"/>
+        </w:rPr>
+        <w:t xml:space="preserve"> </w:t>
+      </w:r>
+      <w:r>
+        <w:rPr>
+          <w:sz w:val="18"/>
+        </w:rPr>
+        <w:t>Ceiling Price for Phase 1 is ____________________</w:t>
+      </w:r>
+    </w:p>
+    <w:p>
+      <w:pPr>
+        <w:spacing w:before="0" w:line="240" w:lineRule="auto"/>
+        <w:ind w:left="-494" w:right="-828"/>
+        <w:jc w:val="left"/>
+        <w:rPr>
+          <w:sz w:val="18"/>
+        </w:rPr>
+      </w:pPr>
+    </w:p>
+    <w:p>
+      <w:pPr>
+        <w:spacing w:before="0" w:line="240" w:lineRule="auto"/>
+        <w:ind w:left="-494" w:right="-828"/>
+        <w:jc w:val="left"/>
+        <w:rPr>
+          <w:sz w:val="18"/>
+        </w:rPr>
+      </w:pPr>
+      <w:r>
+        <w:rPr>
+          <w:sz w:val="18"/>
+        </w:rPr>
+        <w:t>The Tenderers Ceiling Price for Phase 2 is ____</w:t>
+      </w:r>
+      <w:r>
+        <w:rPr>
+          <w:sz w:val="18"/>
+        </w:rPr>
+        <w:t>_</w:t>
+      </w:r>
+      <w:r>
+        <w:rPr>
+          <w:sz w:val="18"/>
+        </w:rPr>
+        <w:t>_______________</w:t>
       </w:r>
       <w:r>
         <w:rPr>
@@ -909,6 +997,16 @@
         </w:rPr>
         <w:br/>
       </w:r>
+    </w:p>
+    <w:p>
+      <w:pPr>
+        <w:spacing w:before="0" w:line="240" w:lineRule="auto"/>
+        <w:ind w:left="-494" w:right="-828"/>
+        <w:jc w:val="left"/>
+        <w:rPr>
+          <w:sz w:val="18"/>
+        </w:rPr>
+      </w:pPr>
       <w:r>
         <w:rPr>
           <w:sz w:val="18"/>
@@ -1148,13 +1246,12 @@
         </w:rPr>
         <w:br w:type="page"/>
       </w:r>
-      <w:bookmarkStart w:id="4" w:name="_GoBack"/>
-      <w:bookmarkEnd w:id="4"/>
       <w:r>
         <w:rPr>
           <w:b/>
           <w:sz w:val="18"/>
         </w:rPr>
+        <w:lastRenderedPageBreak/>
         <w:t>B. STATEMENTS OF COMPLIANCE WITH THE ITT REQUIREMENTS</w:t>
       </w:r>
     </w:p>
@@ -8826,21 +8923,6 @@
 </file>
 
 <file path=customXml/item1.xml><?xml version="1.0" encoding="utf-8"?>
-<?mso-contentType ?>
-<FormTemplates xmlns="http://schemas.microsoft.com/sharepoint/v3/contenttype/forms">
-  <Display>DocumentLibraryForm</Display>
-  <Edit>DocumentLibraryForm</Edit>
-  <New>DocumentLibraryForm</New>
-</FormTemplates>
-</file>
-
-<file path=customXml/item2.xml><?xml version="1.0" encoding="utf-8"?>
-<p:properties xmlns:p="http://schemas.microsoft.com/office/2006/metadata/properties" xmlns:xsi="http://www.w3.org/2001/XMLSchema-instance" xmlns:pc="http://schemas.microsoft.com/office/infopath/2007/PartnerControls">
-  <documentManagement/>
-</p:properties>
-</file>
-
-<file path=customXml/item3.xml><?xml version="1.0" encoding="utf-8"?>
 <ct:contentTypeSchema xmlns:ct="http://schemas.microsoft.com/office/2006/metadata/contentType" xmlns:ma="http://schemas.microsoft.com/office/2006/metadata/properties/metaAttributes" ct:_="" ma:_="" ma:contentTypeName="Document" ma:contentTypeID="0x0101000DF32563DE2EE34FA3AEDBB1D5C3966E" ma:contentTypeVersion="" ma:contentTypeDescription="Create a new document." ma:contentTypeScope="" ma:versionID="4673ebe5cb8510c068533ea6456b35c2">
   <xsd:schema xmlns:xsd="http://www.w3.org/2001/XMLSchema" xmlns:xs="http://www.w3.org/2001/XMLSchema" xmlns:p="http://schemas.microsoft.com/office/2006/metadata/properties" targetNamespace="http://schemas.microsoft.com/office/2006/metadata/properties" ma:root="true" ma:fieldsID="b2384c6cc0088fcedbaf6edaf557defa">
     <xsd:element name="properties">
@@ -8954,10 +9036,33 @@
 </ct:contentTypeSchema>
 </file>
 
+<file path=customXml/item2.xml><?xml version="1.0" encoding="utf-8"?>
+<p:properties xmlns:p="http://schemas.microsoft.com/office/2006/metadata/properties" xmlns:xsi="http://www.w3.org/2001/XMLSchema-instance" xmlns:pc="http://schemas.microsoft.com/office/infopath/2007/PartnerControls">
+  <documentManagement/>
+</p:properties>
+</file>
+
+<file path=customXml/item3.xml><?xml version="1.0" encoding="utf-8"?>
+<?mso-contentType ?>
+<FormTemplates xmlns="http://schemas.microsoft.com/sharepoint/v3/contenttype/forms">
+  <Display>DocumentLibraryForm</Display>
+  <Edit>DocumentLibraryForm</Edit>
+  <New>DocumentLibraryForm</New>
+</FormTemplates>
+</file>
+
 <file path=customXml/itemProps1.xml><?xml version="1.0" encoding="utf-8"?>
-<ds:datastoreItem xmlns:ds="http://schemas.openxmlformats.org/officeDocument/2006/customXml" ds:itemID="{04D2BAA5-2BFE-45C0-A4E0-668E5AA8D772}">
+<ds:datastoreItem xmlns:ds="http://schemas.openxmlformats.org/officeDocument/2006/customXml" ds:itemID="{6637F331-F5CF-4739-870D-74C3AB4F799C}">
   <ds:schemaRefs>
-    <ds:schemaRef ds:uri="http://schemas.microsoft.com/sharepoint/v3/contenttype/forms"/>
+    <ds:schemaRef ds:uri="http://schemas.microsoft.com/office/2006/metadata/contentType"/>
+    <ds:schemaRef ds:uri="http://schemas.microsoft.com/office/2006/metadata/properties/metaAttributes"/>
+    <ds:schemaRef ds:uri="http://www.w3.org/2001/XMLSchema"/>
+    <ds:schemaRef ds:uri="http://schemas.microsoft.com/office/2006/metadata/properties"/>
+    <ds:schemaRef ds:uri="http://schemas.openxmlformats.org/package/2006/metadata/core-properties"/>
+    <ds:schemaRef ds:uri="http://purl.org/dc/elements/1.1/"/>
+    <ds:schemaRef ds:uri="http://purl.org/dc/terms/"/>
+    <ds:schemaRef ds:uri="http://schemas.microsoft.com/internal/obd"/>
+    <ds:schemaRef ds:uri="http://schemas.microsoft.com/office/infopath/2007/PartnerControls"/>
   </ds:schemaRefs>
 </ds:datastoreItem>
 </file>
@@ -8978,17 +9083,9 @@
 </file>
 
 <file path=customXml/itemProps3.xml><?xml version="1.0" encoding="utf-8"?>
-<ds:datastoreItem xmlns:ds="http://schemas.openxmlformats.org/officeDocument/2006/customXml" ds:itemID="{6637F331-F5CF-4739-870D-74C3AB4F799C}">
+<ds:datastoreItem xmlns:ds="http://schemas.openxmlformats.org/officeDocument/2006/customXml" ds:itemID="{04D2BAA5-2BFE-45C0-A4E0-668E5AA8D772}">
   <ds:schemaRefs>
-    <ds:schemaRef ds:uri="http://schemas.microsoft.com/office/2006/metadata/contentType"/>
-    <ds:schemaRef ds:uri="http://schemas.microsoft.com/office/2006/metadata/properties/metaAttributes"/>
-    <ds:schemaRef ds:uri="http://www.w3.org/2001/XMLSchema"/>
-    <ds:schemaRef ds:uri="http://schemas.microsoft.com/office/2006/metadata/properties"/>
-    <ds:schemaRef ds:uri="http://schemas.openxmlformats.org/package/2006/metadata/core-properties"/>
-    <ds:schemaRef ds:uri="http://purl.org/dc/elements/1.1/"/>
-    <ds:schemaRef ds:uri="http://purl.org/dc/terms/"/>
-    <ds:schemaRef ds:uri="http://schemas.microsoft.com/internal/obd"/>
-    <ds:schemaRef ds:uri="http://schemas.microsoft.com/office/infopath/2007/PartnerControls"/>
+    <ds:schemaRef ds:uri="http://schemas.microsoft.com/sharepoint/v3/contenttype/forms"/>
   </ds:schemaRefs>
 </ds:datastoreItem>
 </file>
</xml_diff>